<commit_message>
Decided to sawp out LAMP for attack proxies in project 1.
</commit_message>
<xml_diff>
--- a/projects/project01.docx
+++ b/projects/project01.docx
@@ -137,7 +137,6 @@
       <w:r>
         <w:t xml:space="preserve"> and a </w:t>
       </w:r>
-      <w:proofErr w:type="gramStart"/>
       <w:r>
         <w:t>2000</w:t>
       </w:r>
@@ -145,11 +144,7 @@
         <w:t xml:space="preserve"> </w:t>
       </w:r>
       <w:r>
-        <w:t>word</w:t>
-      </w:r>
-      <w:proofErr w:type="gramEnd"/>
-      <w:r>
-        <w:t xml:space="preserve"> </w:t>
+        <w:t xml:space="preserve">word </w:t>
       </w:r>
       <w:r>
         <w:t>Google</w:t>
@@ -229,15 +224,7 @@
         <w:t xml:space="preserve">  </w:t>
       </w:r>
       <w:r>
-        <w:t xml:space="preserve">Each person in the group must </w:t>
-      </w:r>
-      <w:proofErr w:type="gramStart"/>
-      <w:r>
-        <w:t>have contributed</w:t>
-      </w:r>
-      <w:proofErr w:type="gramEnd"/>
-      <w:r>
-        <w:t xml:space="preserve"> to the presentation, and each member should speak equally (if possible).  During your presentation, other members of the class will be filling out a small evaluation form</w:t>
+        <w:t>Each person in the group must have contributed to the presentation, and each member should speak equally (if possible).  During your presentation, other members of the class will be filling out a small evaluation form</w:t>
       </w:r>
       <w:r>
         <w:t xml:space="preserve"> (found on Blackboard)</w:t>
@@ -600,16 +587,11 @@
       <w:r>
         <w:t xml:space="preserve">, but it should also contain links, screenshots of the tools, and diagrams of how things work (if applicable).  Remember to cite any sources from which you find information, and I will count </w:t>
       </w:r>
-      <w:proofErr w:type="spellStart"/>
       <w:r>
         <w:t>W</w:t>
       </w:r>
       <w:r>
-        <w:t>ikipdedia</w:t>
-      </w:r>
-      <w:proofErr w:type="spellEnd"/>
-      <w:r>
-        <w:t xml:space="preserve"> as a valid source</w:t>
+        <w:t>ikipdedia as a valid source</w:t>
       </w:r>
       <w:r>
         <w:t xml:space="preserve"> (but not an AI)</w:t>
@@ -993,15 +975,7 @@
         <w:t xml:space="preserve"> blind</w:t>
       </w:r>
       <w:r>
-        <w:t xml:space="preserve"> attacks. Discuss how syntax of different flavors of </w:t>
-      </w:r>
-      <w:proofErr w:type="spellStart"/>
-      <w:r>
-        <w:t>sql</w:t>
-      </w:r>
-      <w:proofErr w:type="spellEnd"/>
-      <w:r>
-        <w:t xml:space="preserve"> can influence/thwart attacks.</w:t>
+        <w:t xml:space="preserve"> attacks. Discuss how syntax of different flavors of sql can influence/thwart attacks.</w:t>
       </w:r>
       <w:r>
         <w:t xml:space="preserve">  Do not assume audience has taken the database class.</w:t>
@@ -1052,13 +1026,8 @@
         <w:t xml:space="preserve">be sure to </w:t>
       </w:r>
       <w:r>
-        <w:t xml:space="preserve">discuss Nmap, Nessus, and </w:t>
-      </w:r>
-      <w:proofErr w:type="spellStart"/>
-      <w:r>
-        <w:t>Nikto</w:t>
-      </w:r>
-      <w:proofErr w:type="spellEnd"/>
+        <w:t>discuss Nmap, Nessus, and Nikto</w:t>
+      </w:r>
       <w:r>
         <w:t>.</w:t>
       </w:r>
@@ -1072,13 +1041,7 @@
         </w:numPr>
       </w:pPr>
       <w:r>
-        <w:t xml:space="preserve">Linux/Apache/MySQL/PHP (LAMP) Stack – What is a LAMP stack, </w:t>
-      </w:r>
-      <w:r>
-        <w:t>what are each of the pieces, briefly touch on 1-2 popular alternatives.  (This background is important, as we’ll want to understand what we are attacking in the next module.)</w:t>
-      </w:r>
-      <w:r>
-        <w:t xml:space="preserve"> </w:t>
+        <w:t>Attack Proxy – be sure to demonstrate how they are used in general to allow packet modification. Be sure to discuss ZAP and Burp Suite. (Ignore the vulnerability scanning plugins and concentrate on how these proxies can modify packets to send malicious attacks to servers and analyze responses.)</w:t>
       </w:r>
     </w:p>
     <w:p>
@@ -2489,7 +2452,6 @@
   <w:style w:type="character" w:default="1" w:styleId="DefaultParagraphFont">
     <w:name w:val="Default Paragraph Font"/>
     <w:uiPriority w:val="1"/>
-    <w:semiHidden/>
     <w:unhideWhenUsed/>
   </w:style>
   <w:style w:type="table" w:default="1" w:styleId="TableNormal">

</xml_diff>